<commit_message>
add mutual reference lectures and problems
</commit_message>
<xml_diff>
--- a/Core CS/How to Code - Complex Data/07 - Mutual Reference/01 - Mutually Recursive Data/01 - Mutually Recursive Data.docx
+++ b/Core CS/How to Code - Complex Data/07 - Mutual Reference/01 - Mutually Recursive Data/01 - Mutually Recursive Data.docx
@@ -4,10 +4,7 @@
   <w:body>
     <w:p>
       <w:r>
-        <w:t xml:space="preserve">Arbitrary </w:t>
-      </w:r>
-      <w:r>
-        <w:t>Arity</w:t>
+        <w:t>Arbitrary Arity</w:t>
       </w:r>
       <w:r>
         <w:t xml:space="preserve"> Tree</w:t>
@@ -15,6 +12,9 @@
     </w:p>
     <w:p>
       <w:r>
+        <w:rPr>
+          <w:noProof/>
+        </w:rPr>
         <w:drawing>
           <wp:inline distT="0" distB="0" distL="0" distR="0" wp14:anchorId="086F084F" wp14:editId="7FADFC7C">
             <wp:extent cx="5943600" cy="3249930"/>
@@ -66,6 +66,9 @@
     </w:p>
     <w:p>
       <w:r>
+        <w:rPr>
+          <w:noProof/>
+        </w:rPr>
         <w:drawing>
           <wp:inline distT="0" distB="0" distL="0" distR="0" wp14:anchorId="64FB5362" wp14:editId="4D8C8BB9">
             <wp:extent cx="5943600" cy="3190240"/>
@@ -125,6 +128,9 @@
     </w:p>
     <w:p>
       <w:r>
+        <w:rPr>
+          <w:noProof/>
+        </w:rPr>
         <w:lastRenderedPageBreak/>
         <w:drawing>
           <wp:inline distT="0" distB="0" distL="0" distR="0" wp14:anchorId="4B180EB5" wp14:editId="52437AC9">
@@ -165,6 +171,9 @@
     </w:p>
     <w:p>
       <w:r>
+        <w:rPr>
+          <w:noProof/>
+        </w:rPr>
         <w:drawing>
           <wp:inline distT="0" distB="0" distL="0" distR="0" wp14:anchorId="402BFF36" wp14:editId="06241E76">
             <wp:extent cx="5943600" cy="2889250"/>
@@ -209,6 +218,9 @@
     </w:p>
     <w:p>
       <w:r>
+        <w:rPr>
+          <w:noProof/>
+        </w:rPr>
         <w:lastRenderedPageBreak/>
         <w:drawing>
           <wp:inline distT="0" distB="0" distL="0" distR="0" wp14:anchorId="45B659F2" wp14:editId="7FA582A2">
@@ -256,11 +268,22 @@
         </w:numPr>
       </w:pPr>
       <w:r>
-        <w:t>Self-reference of ListOfElement is what allowing us to have arbitrary long list</w:t>
-      </w:r>
-    </w:p>
-    <w:p>
-      <w:r>
+        <w:t xml:space="preserve">Self-reference of </w:t>
+      </w:r>
+      <w:proofErr w:type="spellStart"/>
+      <w:r>
+        <w:t>ListOfElement</w:t>
+      </w:r>
+      <w:proofErr w:type="spellEnd"/>
+      <w:r>
+        <w:t xml:space="preserve"> is what allowing us to have arbitrary long list</w:t>
+      </w:r>
+    </w:p>
+    <w:p>
+      <w:r>
+        <w:rPr>
+          <w:noProof/>
+        </w:rPr>
         <w:drawing>
           <wp:inline distT="0" distB="0" distL="0" distR="0" wp14:anchorId="7F31B1D9" wp14:editId="50DB1F1D">
             <wp:extent cx="5943600" cy="1339215"/>
@@ -307,7 +330,15 @@
         </w:numPr>
       </w:pPr>
       <w:r>
-        <w:t>But inside ListOfElement, there is a reference to Element</w:t>
+        <w:t xml:space="preserve">But inside </w:t>
+      </w:r>
+      <w:proofErr w:type="spellStart"/>
+      <w:r>
+        <w:t>ListOfElement</w:t>
+      </w:r>
+      <w:proofErr w:type="spellEnd"/>
+      <w:r>
+        <w:t>, there is a reference to Element</w:t>
       </w:r>
     </w:p>
     <w:p>
@@ -319,12 +350,20 @@
         </w:numPr>
       </w:pPr>
       <w:r>
-        <w:t>And then inside Element, there is a reference back to ListOfElement</w:t>
-      </w:r>
+        <w:t xml:space="preserve">And then inside Element, there is a reference back to </w:t>
+      </w:r>
+      <w:proofErr w:type="spellStart"/>
+      <w:r>
+        <w:t>ListOfElement</w:t>
+      </w:r>
+      <w:proofErr w:type="spellEnd"/>
     </w:p>
     <w:p/>
     <w:p>
       <w:r>
+        <w:rPr>
+          <w:noProof/>
+        </w:rPr>
         <w:drawing>
           <wp:inline distT="0" distB="0" distL="0" distR="0" wp14:anchorId="044EA758" wp14:editId="58767E42">
             <wp:extent cx="5334744" cy="1247949"/>
@@ -383,8 +422,21 @@
         </w:numPr>
       </w:pPr>
       <w:r>
-        <w:t>Because you can go from the definition of ListOfElement up to Element, and from the definition of Element back to ListOfElement</w:t>
-      </w:r>
+        <w:t xml:space="preserve">Because you can go from the definition of </w:t>
+      </w:r>
+      <w:proofErr w:type="spellStart"/>
+      <w:r>
+        <w:t>ListOfElement</w:t>
+      </w:r>
+      <w:proofErr w:type="spellEnd"/>
+      <w:r>
+        <w:t xml:space="preserve"> up to Element, and from the definition of Element back to </w:t>
+      </w:r>
+      <w:proofErr w:type="spellStart"/>
+      <w:r>
+        <w:t>ListOfElement</w:t>
+      </w:r>
+      <w:proofErr w:type="spellEnd"/>
     </w:p>
     <w:p>
       <w:r>
@@ -393,6 +445,9 @@
     </w:p>
     <w:p>
       <w:r>
+        <w:rPr>
+          <w:noProof/>
+        </w:rPr>
         <w:lastRenderedPageBreak/>
         <w:drawing>
           <wp:inline distT="0" distB="0" distL="0" distR="0" wp14:anchorId="4EF6E42E" wp14:editId="709C99F7">
@@ -467,7 +522,15 @@
         </w:numPr>
       </w:pPr>
       <w:r>
-        <w:t>Allows each element to have an arbitrary amount of sub-elements, that is, allows the tree to have arbitrary breadth</w:t>
+        <w:t xml:space="preserve">Allows each element to have an arbitrary </w:t>
+      </w:r>
+      <w:proofErr w:type="gramStart"/>
+      <w:r>
+        <w:t>amount</w:t>
+      </w:r>
+      <w:proofErr w:type="gramEnd"/>
+      <w:r>
+        <w:t xml:space="preserve"> of sub-elements, that is, allows the tree to have arbitrary breadth</w:t>
       </w:r>
     </w:p>
     <w:p>
@@ -496,6 +559,9 @@
     </w:p>
     <w:p>
       <w:r>
+        <w:rPr>
+          <w:noProof/>
+        </w:rPr>
         <w:drawing>
           <wp:inline distT="0" distB="0" distL="0" distR="0" wp14:anchorId="070F245C" wp14:editId="55C8AB1E">
             <wp:extent cx="5943600" cy="3190240"/>
@@ -557,19 +623,17 @@
         <w:t>Depth is for arbitrarily “deep”</w:t>
       </w:r>
     </w:p>
-    <w:p>
-      <w:r>
-        <w:br w:type="page"/>
-      </w:r>
-    </w:p>
-    <w:p>
-      <w:r>
-        <w:lastRenderedPageBreak/>
+    <w:p/>
+    <w:p>
+      <w:r>
         <w:t>Drawing the arrows</w:t>
       </w:r>
     </w:p>
     <w:p>
       <w:r>
+        <w:rPr>
+          <w:noProof/>
+        </w:rPr>
         <w:drawing>
           <wp:inline distT="0" distB="0" distL="0" distR="0" wp14:anchorId="4F2663AD" wp14:editId="6427E3ED">
             <wp:extent cx="5943600" cy="1027430"/>
@@ -607,7 +671,6 @@
         </w:drawing>
       </w:r>
     </w:p>
-    <w:p/>
     <w:sectPr>
       <w:pgSz w:w="12240" w:h="15840"/>
       <w:pgMar w:top="1440" w:right="1440" w:bottom="1440" w:left="1440" w:header="720" w:footer="720" w:gutter="0"/>

</xml_diff>